<commit_message>
Added MVC in Report "Tic Tac Toe.docx"
</commit_message>
<xml_diff>
--- a/Report Tic Tac Toe.docx
+++ b/Report Tic Tac Toe.docx
@@ -1,6 +1,6 @@
 
 <file path=word/document.xml><?xml version="1.0" encoding="utf-8"?>
-<w:document xmlns:wpc="http://schemas.microsoft.com/office/word/2010/wordprocessingCanvas" xmlns:cx="http://schemas.microsoft.com/office/drawing/2014/chartex" xmlns:cx1="http://schemas.microsoft.com/office/drawing/2015/9/8/chartex" xmlns:cx2="http://schemas.microsoft.com/office/drawing/2015/10/21/chartex" xmlns:cx3="http://schemas.microsoft.com/office/drawing/2016/5/9/chartex" xmlns:cx4="http://schemas.microsoft.com/office/drawing/2016/5/10/chartex" xmlns:cx5="http://schemas.microsoft.com/office/drawing/2016/5/11/chartex" xmlns:cx6="http://schemas.microsoft.com/office/drawing/2016/5/12/chartex" xmlns:cx7="http://schemas.microsoft.com/office/drawing/2016/5/13/chartex" xmlns:cx8="http://schemas.microsoft.com/office/drawing/2016/5/14/chartex" xmlns:mc="http://schemas.openxmlformats.org/markup-compatibility/2006" xmlns:aink="http://schemas.microsoft.com/office/drawing/2016/ink" xmlns:am3d="http://schemas.microsoft.com/office/drawing/2017/model3d" xmlns:o="urn:schemas-microsoft-com:office:office" xmlns:r="http://schemas.openxmlformats.org/officeDocument/2006/relationships" xmlns:m="http://schemas.openxmlformats.org/officeDocument/2006/math" xmlns:v="urn:schemas-microsoft-com:vml" xmlns:wp14="http://schemas.microsoft.com/office/word/2010/wordprocessingDrawing" xmlns:wp="http://schemas.openxmlformats.org/drawingml/2006/wordprocessingDrawing" xmlns:w10="urn:schemas-microsoft-com:office:word" xmlns:w="http://schemas.openxmlformats.org/wordprocessingml/2006/main" xmlns:w14="http://schemas.microsoft.com/office/word/2010/wordml" xmlns:w15="http://schemas.microsoft.com/office/word/2012/wordml" xmlns:w16cex="http://schemas.microsoft.com/office/word/2018/wordml/cex" xmlns:w16cid="http://schemas.microsoft.com/office/word/2016/wordml/cid" xmlns:w16="http://schemas.microsoft.com/office/word/2018/wordml" xmlns:w16sdtdh="http://schemas.microsoft.com/office/word/2020/wordml/sdtdatahash" xmlns:w16se="http://schemas.microsoft.com/office/word/2015/wordml/symex" xmlns:wpg="http://schemas.microsoft.com/office/word/2010/wordprocessingGroup" xmlns:wpi="http://schemas.microsoft.com/office/word/2010/wordprocessingInk" xmlns:wne="http://schemas.microsoft.com/office/word/2006/wordml" xmlns:wps="http://schemas.microsoft.com/office/word/2010/wordprocessingShape" mc:Ignorable="w14 w15 w16se w16cid w16 w16cex w16sdtdh wp14">
+<w:document xmlns:wpc="http://schemas.microsoft.com/office/word/2010/wordprocessingCanvas" xmlns:cx="http://schemas.microsoft.com/office/drawing/2014/chartex" xmlns:cx1="http://schemas.microsoft.com/office/drawing/2015/9/8/chartex" xmlns:cx2="http://schemas.microsoft.com/office/drawing/2015/10/21/chartex" xmlns:cx3="http://schemas.microsoft.com/office/drawing/2016/5/9/chartex" xmlns:cx4="http://schemas.microsoft.com/office/drawing/2016/5/10/chartex" xmlns:cx5="http://schemas.microsoft.com/office/drawing/2016/5/11/chartex" xmlns:cx6="http://schemas.microsoft.com/office/drawing/2016/5/12/chartex" xmlns:cx7="http://schemas.microsoft.com/office/drawing/2016/5/13/chartex" xmlns:cx8="http://schemas.microsoft.com/office/drawing/2016/5/14/chartex" xmlns:mc="http://schemas.openxmlformats.org/markup-compatibility/2006" xmlns:aink="http://schemas.microsoft.com/office/drawing/2016/ink" xmlns:am3d="http://schemas.microsoft.com/office/drawing/2017/model3d" xmlns:o="urn:schemas-microsoft-com:office:office" xmlns:oel="http://schemas.microsoft.com/office/2019/extlst" xmlns:r="http://schemas.openxmlformats.org/officeDocument/2006/relationships" xmlns:m="http://schemas.openxmlformats.org/officeDocument/2006/math" xmlns:v="urn:schemas-microsoft-com:vml" xmlns:wp14="http://schemas.microsoft.com/office/word/2010/wordprocessingDrawing" xmlns:wp="http://schemas.openxmlformats.org/drawingml/2006/wordprocessingDrawing" xmlns:w10="urn:schemas-microsoft-com:office:word" xmlns:w="http://schemas.openxmlformats.org/wordprocessingml/2006/main" xmlns:w14="http://schemas.microsoft.com/office/word/2010/wordml" xmlns:w15="http://schemas.microsoft.com/office/word/2012/wordml" xmlns:w16cex="http://schemas.microsoft.com/office/word/2018/wordml/cex" xmlns:w16cid="http://schemas.microsoft.com/office/word/2016/wordml/cid" xmlns:w16="http://schemas.microsoft.com/office/word/2018/wordml" xmlns:w16sdtdh="http://schemas.microsoft.com/office/word/2020/wordml/sdtdatahash" xmlns:w16se="http://schemas.microsoft.com/office/word/2015/wordml/symex" xmlns:wpg="http://schemas.microsoft.com/office/word/2010/wordprocessingGroup" xmlns:wpi="http://schemas.microsoft.com/office/word/2010/wordprocessingInk" xmlns:wne="http://schemas.microsoft.com/office/word/2006/wordml" xmlns:wps="http://schemas.microsoft.com/office/word/2010/wordprocessingShape" mc:Ignorable="w14 w15 w16se w16cid w16 w16cex w16sdtdh wp14">
   <w:body>
     <w:p>
       <w:pPr>
@@ -18,25 +18,7 @@
           <w:sz w:val="44"/>
           <w:szCs w:val="44"/>
         </w:rPr>
-        <w:t xml:space="preserve">Report Tic </w:t>
-      </w:r>
-      <w:proofErr w:type="spellStart"/>
-      <w:r>
-        <w:rPr>
-          <w:rFonts w:cstheme="minorHAnsi"/>
-          <w:sz w:val="44"/>
-          <w:szCs w:val="44"/>
-        </w:rPr>
-        <w:t>Tac</w:t>
-      </w:r>
-      <w:proofErr w:type="spellEnd"/>
-      <w:r>
-        <w:rPr>
-          <w:rFonts w:cstheme="minorHAnsi"/>
-          <w:sz w:val="44"/>
-          <w:szCs w:val="44"/>
-        </w:rPr>
-        <w:t xml:space="preserve"> Toe</w:t>
+        <w:t>Report Tic Tac Toe</w:t>
       </w:r>
       <w:commentRangeEnd w:id="0"/>
       <w:r>
@@ -96,25 +78,39 @@
           <w:sz w:val="24"/>
           <w:szCs w:val="24"/>
         </w:rPr>
-        <w:t xml:space="preserve">Aufgabe als Leistungsnachweis für das Modul Programmierung 2 war es, in Python als Konsolenanwendung das Spiel Tic </w:t>
-      </w:r>
-      <w:proofErr w:type="spellStart"/>
-      <w:r>
-        <w:rPr>
-          <w:rFonts w:cstheme="minorHAnsi"/>
-          <w:sz w:val="24"/>
-          <w:szCs w:val="24"/>
-        </w:rPr>
-        <w:t>Tac</w:t>
-      </w:r>
-      <w:proofErr w:type="spellEnd"/>
-      <w:r>
-        <w:rPr>
-          <w:rFonts w:cstheme="minorHAnsi"/>
-          <w:sz w:val="24"/>
-          <w:szCs w:val="24"/>
-        </w:rPr>
-        <w:t xml:space="preserve"> Toe zu implementieren und dazu einen Report anzufertigen. Nachfolgend wird </w:t>
+        <w:t xml:space="preserve">Aufgabe </w:t>
+      </w:r>
+      <w:r>
+        <w:rPr>
+          <w:rFonts w:cstheme="minorHAnsi"/>
+          <w:sz w:val="24"/>
+          <w:szCs w:val="24"/>
+        </w:rPr>
+        <w:t>des</w:t>
+      </w:r>
+      <w:r>
+        <w:rPr>
+          <w:rFonts w:cstheme="minorHAnsi"/>
+          <w:sz w:val="24"/>
+          <w:szCs w:val="24"/>
+        </w:rPr>
+        <w:t xml:space="preserve"> Leistungsnachweis</w:t>
+      </w:r>
+      <w:r>
+        <w:rPr>
+          <w:rFonts w:cstheme="minorHAnsi"/>
+          <w:sz w:val="24"/>
+          <w:szCs w:val="24"/>
+        </w:rPr>
+        <w:t>es</w:t>
+      </w:r>
+      <w:r>
+        <w:rPr>
+          <w:rFonts w:cstheme="minorHAnsi"/>
+          <w:sz w:val="24"/>
+          <w:szCs w:val="24"/>
+        </w:rPr>
+        <w:t xml:space="preserve"> für das Modul Programmierung 2 war es, in Python als Konsolenanwendung das Spiel Tic Tac Toe zu implementieren und dazu einen Report anzufertigen. Nachfolgend wird </w:t>
       </w:r>
       <w:r>
         <w:rPr>
@@ -163,7 +159,174 @@
           <w:sz w:val="24"/>
           <w:szCs w:val="24"/>
         </w:rPr>
-        <w:t>…….</w:t>
+        <w:t>Als Architektur wurde die Model View Controller Architektur verwendet</w:t>
+      </w:r>
+      <w:r>
+        <w:rPr>
+          <w:rFonts w:cstheme="minorHAnsi"/>
+          <w:sz w:val="24"/>
+          <w:szCs w:val="24"/>
+        </w:rPr>
+        <w:t>, wie in den Vorgaben beschrieben</w:t>
+      </w:r>
+      <w:r>
+        <w:rPr>
+          <w:rFonts w:cstheme="minorHAnsi"/>
+          <w:sz w:val="24"/>
+          <w:szCs w:val="24"/>
+        </w:rPr>
+        <w:t>. Allgemein übernimmt die View die Interaktionen mit dem Benutzer</w:t>
+      </w:r>
+      <w:r>
+        <w:rPr>
+          <w:rFonts w:cstheme="minorHAnsi"/>
+          <w:sz w:val="24"/>
+          <w:szCs w:val="24"/>
+        </w:rPr>
+        <w:t xml:space="preserve">. Abgesehen von der Eingabe und der Ausgabe über die Konsole gibt es in diesem Projekt noch die Methode </w:t>
+      </w:r>
+      <w:r>
+        <w:rPr>
+          <w:rFonts w:cstheme="minorHAnsi"/>
+          <w:i/>
+          <w:sz w:val="24"/>
+          <w:szCs w:val="24"/>
+        </w:rPr>
+        <w:t>clear</w:t>
+      </w:r>
+      <w:r>
+        <w:rPr>
+          <w:rFonts w:cstheme="minorHAnsi"/>
+          <w:sz w:val="24"/>
+          <w:szCs w:val="24"/>
+        </w:rPr>
+        <w:t>. Diese bereinigt die Konsole und somit wird die Übersicht der Ausgaben angenehmer gestaltet.</w:t>
+      </w:r>
+    </w:p>
+    <w:p>
+      <w:pPr>
+        <w:rPr>
+          <w:rFonts w:cstheme="minorHAnsi"/>
+          <w:sz w:val="24"/>
+          <w:szCs w:val="24"/>
+        </w:rPr>
+      </w:pPr>
+      <w:r>
+        <w:rPr>
+          <w:rFonts w:cstheme="minorHAnsi"/>
+          <w:sz w:val="24"/>
+          <w:szCs w:val="24"/>
+        </w:rPr>
+        <w:t xml:space="preserve">Die View wird vom Controller und vom Model manipuliert. Die Klasse Model übernimmt dabei die Logik des Programms und ist </w:t>
+      </w:r>
+      <w:r>
+        <w:rPr>
+          <w:rFonts w:cstheme="minorHAnsi"/>
+          <w:sz w:val="24"/>
+          <w:szCs w:val="24"/>
+        </w:rPr>
+        <w:t xml:space="preserve">in der </w:t>
+      </w:r>
+      <w:r>
+        <w:rPr>
+          <w:rFonts w:cstheme="minorHAnsi"/>
+          <w:i/>
+          <w:sz w:val="24"/>
+          <w:szCs w:val="24"/>
+        </w:rPr>
+        <w:t>main</w:t>
+      </w:r>
+      <w:r>
+        <w:rPr>
+          <w:rFonts w:cstheme="minorHAnsi"/>
+          <w:sz w:val="24"/>
+          <w:szCs w:val="24"/>
+        </w:rPr>
+        <w:t xml:space="preserve"> Datei als Klasse </w:t>
+      </w:r>
+      <w:r>
+        <w:rPr>
+          <w:rFonts w:cstheme="minorHAnsi"/>
+          <w:i/>
+          <w:sz w:val="24"/>
+          <w:szCs w:val="24"/>
+        </w:rPr>
+        <w:t>App</w:t>
+      </w:r>
+      <w:r>
+        <w:rPr>
+          <w:rFonts w:cstheme="minorHAnsi"/>
+          <w:sz w:val="24"/>
+          <w:szCs w:val="24"/>
+        </w:rPr>
+        <w:t xml:space="preserve"> zu finden.</w:t>
+      </w:r>
+      <w:r>
+        <w:rPr>
+          <w:rFonts w:cstheme="minorHAnsi"/>
+          <w:sz w:val="24"/>
+          <w:szCs w:val="24"/>
+        </w:rPr>
+        <w:t xml:space="preserve"> Dabei ist die genannte Logik in verschiedenen Klassen wie </w:t>
+      </w:r>
+      <w:r>
+        <w:rPr>
+          <w:rFonts w:cstheme="minorHAnsi"/>
+          <w:i/>
+          <w:sz w:val="24"/>
+          <w:szCs w:val="24"/>
+        </w:rPr>
+        <w:t>AI</w:t>
+      </w:r>
+      <w:r>
+        <w:rPr>
+          <w:rFonts w:cstheme="minorHAnsi"/>
+          <w:sz w:val="24"/>
+          <w:szCs w:val="24"/>
+        </w:rPr>
+        <w:t xml:space="preserve"> und </w:t>
+      </w:r>
+      <w:r>
+        <w:rPr>
+          <w:rFonts w:cstheme="minorHAnsi"/>
+          <w:i/>
+          <w:sz w:val="24"/>
+          <w:szCs w:val="24"/>
+        </w:rPr>
+        <w:t>Player</w:t>
+      </w:r>
+      <w:r>
+        <w:rPr>
+          <w:rFonts w:cstheme="minorHAnsi"/>
+          <w:sz w:val="24"/>
+          <w:szCs w:val="24"/>
+        </w:rPr>
+        <w:t xml:space="preserve"> ausgelagert.</w:t>
+      </w:r>
+    </w:p>
+    <w:p>
+      <w:pPr>
+        <w:rPr>
+          <w:rFonts w:cstheme="minorHAnsi"/>
+          <w:sz w:val="24"/>
+          <w:szCs w:val="24"/>
+        </w:rPr>
+      </w:pPr>
+      <w:r>
+        <w:rPr>
+          <w:rFonts w:cstheme="minorHAnsi"/>
+          <w:sz w:val="24"/>
+          <w:szCs w:val="24"/>
+        </w:rPr>
+        <w:t>Der Controller prüft Benutzereingaben und manipuliert anhand der Daten die View oder schickt eine Nachricht an Model.</w:t>
+      </w:r>
+      <w:r>
+        <w:rPr>
+          <w:rFonts w:cstheme="minorHAnsi"/>
+          <w:sz w:val="24"/>
+          <w:szCs w:val="24"/>
+        </w:rPr>
+        <w:t xml:space="preserve"> Dabei benutzt der Controller einige Methoden, die die Benutzereingaben prüfen und auch ohne den Model einfache Aufgaben, wie das Anzeigen des Menüs, übernehmen.</w:t>
       </w:r>
     </w:p>
     <w:p>
@@ -206,25 +369,14 @@
         </w:rPr>
         <w:t xml:space="preserve">Die Funktionen </w:t>
       </w:r>
-      <w:proofErr w:type="spellStart"/>
-      <w:r>
-        <w:rPr>
-          <w:rFonts w:cstheme="minorHAnsi"/>
-          <w:i/>
-          <w:sz w:val="24"/>
-          <w:szCs w:val="24"/>
-        </w:rPr>
-        <w:t>save_score</w:t>
-      </w:r>
-      <w:proofErr w:type="spellEnd"/>
-      <w:r>
-        <w:rPr>
-          <w:rFonts w:cstheme="minorHAnsi"/>
-          <w:i/>
-          <w:sz w:val="24"/>
-          <w:szCs w:val="24"/>
-        </w:rPr>
-        <w:t xml:space="preserve"> </w:t>
+      <w:r>
+        <w:rPr>
+          <w:rFonts w:cstheme="minorHAnsi"/>
+          <w:i/>
+          <w:sz w:val="24"/>
+          <w:szCs w:val="24"/>
+        </w:rPr>
+        <w:t xml:space="preserve">save_score </w:t>
       </w:r>
       <w:r>
         <w:rPr>
@@ -234,25 +386,14 @@
         </w:rPr>
         <w:t xml:space="preserve">und </w:t>
       </w:r>
-      <w:proofErr w:type="spellStart"/>
-      <w:r>
-        <w:rPr>
-          <w:rFonts w:cstheme="minorHAnsi"/>
-          <w:i/>
-          <w:sz w:val="24"/>
-          <w:szCs w:val="24"/>
-        </w:rPr>
-        <w:t>load_score</w:t>
-      </w:r>
-      <w:proofErr w:type="spellEnd"/>
-      <w:r>
-        <w:rPr>
-          <w:rFonts w:cstheme="minorHAnsi"/>
-          <w:i/>
-          <w:sz w:val="24"/>
-          <w:szCs w:val="24"/>
-        </w:rPr>
-        <w:t xml:space="preserve"> </w:t>
+      <w:r>
+        <w:rPr>
+          <w:rFonts w:cstheme="minorHAnsi"/>
+          <w:i/>
+          <w:sz w:val="24"/>
+          <w:szCs w:val="24"/>
+        </w:rPr>
+        <w:t xml:space="preserve">load_score </w:t>
       </w:r>
       <w:r>
         <w:rPr>
@@ -301,7 +442,6 @@
           <w:szCs w:val="24"/>
         </w:rPr>
       </w:pPr>
-      <w:proofErr w:type="spellStart"/>
       <w:r>
         <w:rPr>
           <w:rFonts w:cstheme="minorHAnsi"/>
@@ -311,7 +451,6 @@
         </w:rPr>
         <w:t>save_score</w:t>
       </w:r>
-      <w:proofErr w:type="spellEnd"/>
     </w:p>
     <w:p>
       <w:pPr>
@@ -330,7 +469,6 @@
         </w:rPr>
         <w:t xml:space="preserve">Die Funktion </w:t>
       </w:r>
-      <w:proofErr w:type="spellStart"/>
       <w:r>
         <w:rPr>
           <w:rFonts w:cstheme="minorHAnsi"/>
@@ -340,7 +478,6 @@
         </w:rPr>
         <w:t>save_score</w:t>
       </w:r>
-      <w:proofErr w:type="spellEnd"/>
       <w:r>
         <w:rPr>
           <w:rFonts w:cstheme="minorHAnsi"/>
@@ -422,7 +559,6 @@
           <w:szCs w:val="24"/>
         </w:rPr>
       </w:pPr>
-      <w:proofErr w:type="spellStart"/>
       <w:r>
         <w:rPr>
           <w:rFonts w:cstheme="minorHAnsi"/>
@@ -432,7 +568,6 @@
         </w:rPr>
         <w:t>load_score</w:t>
       </w:r>
-      <w:proofErr w:type="spellEnd"/>
     </w:p>
     <w:p>
       <w:pPr>
@@ -451,7 +586,6 @@
         </w:rPr>
         <w:t xml:space="preserve">Die Funktion </w:t>
       </w:r>
-      <w:proofErr w:type="spellStart"/>
       <w:r>
         <w:rPr>
           <w:rFonts w:cstheme="minorHAnsi"/>
@@ -461,7 +595,6 @@
         </w:rPr>
         <w:t>load_score</w:t>
       </w:r>
-      <w:proofErr w:type="spellEnd"/>
       <w:r>
         <w:rPr>
           <w:rFonts w:cstheme="minorHAnsi"/>
@@ -544,6 +677,7 @@
           <w:sz w:val="36"/>
           <w:szCs w:val="36"/>
         </w:rPr>
+        <w:lastRenderedPageBreak/>
         <w:t>Spiel-KI</w:t>
       </w:r>
     </w:p>
@@ -651,7 +785,6 @@
         </w:rPr>
         <w:t xml:space="preserve">wird über die Funktion </w:t>
       </w:r>
-      <w:proofErr w:type="spellStart"/>
       <w:r>
         <w:rPr>
           <w:rFonts w:cstheme="minorHAnsi"/>
@@ -667,16 +800,7 @@
           <w:sz w:val="24"/>
           <w:szCs w:val="24"/>
         </w:rPr>
-        <w:t>weak</w:t>
-      </w:r>
-      <w:proofErr w:type="spellEnd"/>
-      <w:r>
-        <w:rPr>
-          <w:rFonts w:cstheme="minorHAnsi"/>
-          <w:sz w:val="24"/>
-          <w:szCs w:val="24"/>
-        </w:rPr>
-        <w:t xml:space="preserve"> gesteuert und </w:t>
+        <w:t xml:space="preserve">weak gesteuert und </w:t>
       </w:r>
       <w:r>
         <w:rPr>
@@ -750,7 +874,6 @@
         </w:rPr>
         <w:t xml:space="preserve">Schwierigkeitsstufe wird über </w:t>
       </w:r>
-      <w:proofErr w:type="spellStart"/>
       <w:r>
         <w:rPr>
           <w:rFonts w:cstheme="minorHAnsi"/>
@@ -760,7 +883,6 @@
         </w:rPr>
         <w:t>move_middle</w:t>
       </w:r>
-      <w:proofErr w:type="spellEnd"/>
       <w:r>
         <w:rPr>
           <w:rFonts w:cstheme="minorHAnsi"/>
@@ -775,16 +897,7 @@
           <w:sz w:val="24"/>
           <w:szCs w:val="24"/>
         </w:rPr>
-        <w:t xml:space="preserve">Wenn der Spieler gewinnen könnte, setzt die KI ihren Zug auf das Feld, sodass der Spieler nun nicht </w:t>
-      </w:r>
-      <w:r>
-        <w:rPr>
-          <w:rFonts w:cstheme="minorHAnsi"/>
-          <w:sz w:val="24"/>
-          <w:szCs w:val="24"/>
-        </w:rPr>
-        <w:lastRenderedPageBreak/>
-        <w:t>mehr gewinnt. Kann die KI mit einem nächsten Zug gewinnen, setzt sie diesen auch so. Wenn keine der beiden Partien mit dem nächsten Zug gewinnen</w:t>
+        <w:t>Wenn der Spieler gewinnen könnte, setzt die KI ihren Zug auf das Feld, sodass der Spieler nun nicht mehr gewinnt. Kann die KI mit einem nächsten Zug gewinnen, setzt sie diesen auch so. Wenn keine der beiden Partien mit dem nächsten Zug gewinnen</w:t>
       </w:r>
       <w:r>
         <w:rPr>
@@ -803,7 +916,6 @@
         <w:t xml:space="preserve">, wird die Funktion </w:t>
       </w:r>
       <w:commentRangeStart w:id="2"/>
-      <w:proofErr w:type="spellStart"/>
       <w:r>
         <w:rPr>
           <w:rFonts w:cstheme="minorHAnsi"/>
@@ -813,7 +925,6 @@
         </w:rPr>
         <w:t>move_weak</w:t>
       </w:r>
-      <w:proofErr w:type="spellEnd"/>
       <w:r>
         <w:rPr>
           <w:rFonts w:cstheme="minorHAnsi"/>
@@ -889,7 +1000,6 @@
         </w:rPr>
         <w:t xml:space="preserve">In der finalen Schwierigkeitsstufe wird zum Handeln die Funktion </w:t>
       </w:r>
-      <w:proofErr w:type="spellStart"/>
       <w:r>
         <w:rPr>
           <w:rFonts w:cstheme="minorHAnsi"/>
@@ -899,32 +1009,13 @@
         </w:rPr>
         <w:t>move_hard</w:t>
       </w:r>
-      <w:proofErr w:type="spellEnd"/>
-      <w:r>
-        <w:rPr>
-          <w:rFonts w:cstheme="minorHAnsi"/>
-          <w:sz w:val="24"/>
-          <w:szCs w:val="24"/>
-        </w:rPr>
-        <w:t xml:space="preserve"> verwendet. Da Tic </w:t>
-      </w:r>
-      <w:proofErr w:type="spellStart"/>
-      <w:r>
-        <w:rPr>
-          <w:rFonts w:cstheme="minorHAnsi"/>
-          <w:sz w:val="24"/>
-          <w:szCs w:val="24"/>
-        </w:rPr>
-        <w:t>Tac</w:t>
-      </w:r>
-      <w:proofErr w:type="spellEnd"/>
-      <w:r>
-        <w:rPr>
-          <w:rFonts w:cstheme="minorHAnsi"/>
-          <w:sz w:val="24"/>
-          <w:szCs w:val="24"/>
-        </w:rPr>
-        <w:t xml:space="preserve"> Toe ein gelöstes Spiel ist, gibt es Strategien</w:t>
+      <w:r>
+        <w:rPr>
+          <w:rFonts w:cstheme="minorHAnsi"/>
+          <w:sz w:val="24"/>
+          <w:szCs w:val="24"/>
+        </w:rPr>
+        <w:t xml:space="preserve"> verwendet. Da Tic Tac Toe ein gelöstes Spiel ist, gibt es Strategien</w:t>
       </w:r>
       <w:r>
         <w:rPr>
@@ -958,25 +1049,14 @@
         </w:rPr>
         <w:t xml:space="preserve"> man niemals verlieren kann. Diese Strategien in Form von Algorithmen verwendet die KI in der schwerstes Schwierigkeitsstufe. Dabei wird unterschieden, ob sie im </w:t>
       </w:r>
-      <w:proofErr w:type="spellStart"/>
-      <w:r>
-        <w:rPr>
-          <w:rFonts w:cstheme="minorHAnsi"/>
-          <w:i/>
-          <w:sz w:val="24"/>
-          <w:szCs w:val="24"/>
-        </w:rPr>
-        <w:t>Attack</w:t>
-      </w:r>
-      <w:proofErr w:type="spellEnd"/>
-      <w:r>
-        <w:rPr>
-          <w:rFonts w:cstheme="minorHAnsi"/>
-          <w:i/>
-          <w:sz w:val="24"/>
-          <w:szCs w:val="24"/>
-        </w:rPr>
-        <w:t>-Mode</w:t>
+      <w:r>
+        <w:rPr>
+          <w:rFonts w:cstheme="minorHAnsi"/>
+          <w:i/>
+          <w:sz w:val="24"/>
+          <w:szCs w:val="24"/>
+        </w:rPr>
+        <w:t>Attack-Mode</w:t>
       </w:r>
       <w:r>
         <w:rPr>
@@ -1017,25 +1097,14 @@
           <w:szCs w:val="24"/>
         </w:rPr>
       </w:pPr>
-      <w:proofErr w:type="spellStart"/>
-      <w:r>
-        <w:rPr>
-          <w:rFonts w:cstheme="minorHAnsi"/>
-          <w:i/>
-          <w:sz w:val="24"/>
-          <w:szCs w:val="24"/>
-        </w:rPr>
-        <w:t>Attack</w:t>
-      </w:r>
-      <w:proofErr w:type="spellEnd"/>
-      <w:r>
-        <w:rPr>
-          <w:rFonts w:cstheme="minorHAnsi"/>
-          <w:i/>
-          <w:sz w:val="24"/>
-          <w:szCs w:val="24"/>
-        </w:rPr>
-        <w:t>-Mode</w:t>
+      <w:r>
+        <w:rPr>
+          <w:rFonts w:cstheme="minorHAnsi"/>
+          <w:i/>
+          <w:sz w:val="24"/>
+          <w:szCs w:val="24"/>
+        </w:rPr>
+        <w:t>Attack-Mode</w:t>
       </w:r>
     </w:p>
     <w:p>
@@ -1055,25 +1124,14 @@
         </w:rPr>
         <w:t xml:space="preserve">Wenn die KI das Spiel eröffnet, ist diese im </w:t>
       </w:r>
-      <w:proofErr w:type="spellStart"/>
-      <w:r>
-        <w:rPr>
-          <w:rFonts w:cstheme="minorHAnsi"/>
-          <w:i/>
-          <w:sz w:val="24"/>
-          <w:szCs w:val="24"/>
-        </w:rPr>
-        <w:t>Attack</w:t>
-      </w:r>
-      <w:proofErr w:type="spellEnd"/>
-      <w:r>
-        <w:rPr>
-          <w:rFonts w:cstheme="minorHAnsi"/>
-          <w:i/>
-          <w:sz w:val="24"/>
-          <w:szCs w:val="24"/>
-        </w:rPr>
-        <w:t>-Mode</w:t>
+      <w:r>
+        <w:rPr>
+          <w:rFonts w:cstheme="minorHAnsi"/>
+          <w:i/>
+          <w:sz w:val="24"/>
+          <w:szCs w:val="24"/>
+        </w:rPr>
+        <w:t>Attack-Mode</w:t>
       </w:r>
       <w:r>
         <w:rPr>
@@ -1192,7 +1250,6 @@
         </w:rPr>
         <w:t xml:space="preserve">nicht in den Strategien geplant wurden. In diesem Fall ist es jedoch nicht mehr möglich, dass die KI oder der Spieler gewinnen kann und so spielt die künstliche Intelligenz mit der Funktion </w:t>
       </w:r>
-      <w:proofErr w:type="spellStart"/>
       <w:r>
         <w:rPr>
           <w:rFonts w:cstheme="minorHAnsi"/>
@@ -1202,7 +1259,6 @@
         </w:rPr>
         <w:t>move_middle</w:t>
       </w:r>
-      <w:proofErr w:type="spellEnd"/>
       <w:r>
         <w:rPr>
           <w:rFonts w:cstheme="minorHAnsi"/>
@@ -1233,6 +1289,7 @@
           <w:sz w:val="36"/>
           <w:szCs w:val="36"/>
         </w:rPr>
+        <w:lastRenderedPageBreak/>
         <w:t>Tests</w:t>
       </w:r>
     </w:p>
@@ -1291,45 +1348,8 @@
           <w:sz w:val="24"/>
           <w:szCs w:val="24"/>
         </w:rPr>
-        <w:t>Das Analysieren der Laufzeit ist ein weiterer Bestandteil, der in diesem Report hervorgehoben wird. Die verwendete IDE „</w:t>
-      </w:r>
-      <w:proofErr w:type="spellStart"/>
-      <w:r>
-        <w:rPr>
-          <w:rFonts w:cstheme="minorHAnsi"/>
-          <w:sz w:val="24"/>
-          <w:szCs w:val="24"/>
-        </w:rPr>
-        <w:t>PyCharm</w:t>
-      </w:r>
-      <w:proofErr w:type="spellEnd"/>
-      <w:r>
-        <w:rPr>
-          <w:rFonts w:cstheme="minorHAnsi"/>
-          <w:sz w:val="24"/>
-          <w:szCs w:val="24"/>
-        </w:rPr>
-        <w:t xml:space="preserve">“ bietet ein sogenanntes </w:t>
-      </w:r>
-      <w:proofErr w:type="spellStart"/>
-      <w:r>
-        <w:rPr>
-          <w:rFonts w:cstheme="minorHAnsi"/>
-          <w:sz w:val="24"/>
-          <w:szCs w:val="24"/>
-        </w:rPr>
-        <w:t>Profiling</w:t>
-      </w:r>
-      <w:proofErr w:type="spellEnd"/>
-      <w:r>
-        <w:rPr>
-          <w:rFonts w:cstheme="minorHAnsi"/>
-          <w:sz w:val="24"/>
-          <w:szCs w:val="24"/>
-        </w:rPr>
-        <w:t xml:space="preserve">, welches die Performance des Codes analysiert und anschließend eine Übersicht über langsame sowie schnelle Codeteile bietet. Nach einigen Durchführungen des Profilers wird deutlich, dass die Funktion </w:t>
-      </w:r>
-      <w:proofErr w:type="spellStart"/>
+        <w:t xml:space="preserve">Das Analysieren der Laufzeit ist ein weiterer Bestandteil, der in diesem Report hervorgehoben wird. Die verwendete IDE „PyCharm“ bietet ein sogenanntes Profiling, welches die Performance des Codes analysiert und anschließend eine Übersicht über langsame sowie schnelle Codeteile bietet. Nach einigen Durchführungen des Profilers wird deutlich, dass die Funktion </w:t>
+      </w:r>
       <w:r>
         <w:rPr>
           <w:rFonts w:cstheme="minorHAnsi"/>
@@ -1339,7 +1359,6 @@
         </w:rPr>
         <w:t>input</w:t>
       </w:r>
-      <w:proofErr w:type="spellEnd"/>
       <w:r>
         <w:rPr>
           <w:rFonts w:cstheme="minorHAnsi"/>
@@ -1356,8 +1375,6 @@
         </w:rPr>
         <w:t xml:space="preserve"> Ein weiterer Codeabschnitt, der überdurchschnittlich lange benötigt um ausgeführt zu werden, ist die Funktion </w:t>
       </w:r>
-      <w:proofErr w:type="spellStart"/>
-      <w:proofErr w:type="gramStart"/>
       <w:r>
         <w:rPr>
           <w:rFonts w:cstheme="minorHAnsi"/>
@@ -1367,8 +1384,6 @@
         </w:rPr>
         <w:t>time.sleep</w:t>
       </w:r>
-      <w:proofErr w:type="spellEnd"/>
-      <w:proofErr w:type="gramEnd"/>
       <w:r>
         <w:rPr>
           <w:rFonts w:cstheme="minorHAnsi"/>
@@ -1409,7 +1424,6 @@
           <w:sz w:val="24"/>
           <w:szCs w:val="24"/>
         </w:rPr>
-        <w:lastRenderedPageBreak/>
         <w:t xml:space="preserve">Wenn man beide Funktionen </w:t>
       </w:r>
       <w:r>
@@ -1418,25 +1432,8 @@
           <w:sz w:val="24"/>
           <w:szCs w:val="24"/>
         </w:rPr>
-        <w:t xml:space="preserve">außenvor lässt, sticht noch die </w:t>
-      </w:r>
-      <w:r>
-        <w:rPr>
-          <w:rFonts w:cstheme="minorHAnsi"/>
-          <w:sz w:val="24"/>
-          <w:szCs w:val="24"/>
-        </w:rPr>
-        <w:t xml:space="preserve">statische </w:t>
-      </w:r>
-      <w:r>
-        <w:rPr>
-          <w:rFonts w:cstheme="minorHAnsi"/>
-          <w:sz w:val="24"/>
-          <w:szCs w:val="24"/>
-        </w:rPr>
-        <w:t xml:space="preserve">Funktion </w:t>
-      </w:r>
-      <w:proofErr w:type="spellStart"/>
+        <w:t xml:space="preserve">außenvor lässt, sticht noch die statische Funktion </w:t>
+      </w:r>
       <w:r>
         <w:rPr>
           <w:rFonts w:cstheme="minorHAnsi"/>
@@ -1446,7 +1443,6 @@
         </w:rPr>
         <w:t>clear</w:t>
       </w:r>
-      <w:proofErr w:type="spellEnd"/>
       <w:r>
         <w:rPr>
           <w:rFonts w:cstheme="minorHAnsi"/>
@@ -1455,8 +1451,6 @@
         </w:rPr>
         <w:t xml:space="preserve"> durch die lange Laufzeit hervor. Diese wird benötigt, um die Konsole auf Windows, Linux und MacOS zu leeren. Die Laufzeit dieser Funktion hängt vor allem an </w:t>
       </w:r>
-      <w:proofErr w:type="spellStart"/>
-      <w:proofErr w:type="gramStart"/>
       <w:r>
         <w:rPr>
           <w:rFonts w:cstheme="minorHAnsi"/>
@@ -1466,8 +1460,6 @@
         </w:rPr>
         <w:t>os.system</w:t>
       </w:r>
-      <w:proofErr w:type="spellEnd"/>
-      <w:proofErr w:type="gramEnd"/>
       <w:r>
         <w:rPr>
           <w:rFonts w:cstheme="minorHAnsi"/>
@@ -1484,8 +1476,6 @@
         </w:rPr>
         <w:t xml:space="preserve">die Ausführung deutlich länger als der Rest des Codes benötigt. </w:t>
       </w:r>
-      <w:proofErr w:type="spellStart"/>
-      <w:proofErr w:type="gramStart"/>
       <w:r>
         <w:rPr>
           <w:rFonts w:cstheme="minorHAnsi"/>
@@ -1504,8 +1494,6 @@
         </w:rPr>
         <w:t>.system</w:t>
       </w:r>
-      <w:proofErr w:type="spellEnd"/>
-      <w:proofErr w:type="gramEnd"/>
       <w:r>
         <w:rPr>
           <w:rFonts w:cstheme="minorHAnsi"/>
@@ -1514,7 +1502,6 @@
         </w:rPr>
         <w:t xml:space="preserve"> wird jedoch benötigt, um Konsolenbefehle wie </w:t>
       </w:r>
-      <w:proofErr w:type="spellStart"/>
       <w:r>
         <w:rPr>
           <w:rFonts w:cstheme="minorHAnsi"/>
@@ -1524,7 +1511,6 @@
         </w:rPr>
         <w:t>cls</w:t>
       </w:r>
-      <w:proofErr w:type="spellEnd"/>
       <w:r>
         <w:rPr>
           <w:rFonts w:cstheme="minorHAnsi"/>
@@ -1533,7 +1519,6 @@
         </w:rPr>
         <w:t xml:space="preserve"> und </w:t>
       </w:r>
-      <w:proofErr w:type="spellStart"/>
       <w:r>
         <w:rPr>
           <w:rFonts w:cstheme="minorHAnsi"/>
@@ -1543,7 +1528,6 @@
         </w:rPr>
         <w:t>clear</w:t>
       </w:r>
-      <w:proofErr w:type="spellEnd"/>
       <w:r>
         <w:rPr>
           <w:rFonts w:cstheme="minorHAnsi"/>
@@ -1827,7 +1811,7 @@
 </file>
 
 <file path=word/comments.xml><?xml version="1.0" encoding="utf-8"?>
-<w:comments xmlns:wpc="http://schemas.microsoft.com/office/word/2010/wordprocessingCanvas" xmlns:cx="http://schemas.microsoft.com/office/drawing/2014/chartex" xmlns:cx1="http://schemas.microsoft.com/office/drawing/2015/9/8/chartex" xmlns:cx2="http://schemas.microsoft.com/office/drawing/2015/10/21/chartex" xmlns:cx3="http://schemas.microsoft.com/office/drawing/2016/5/9/chartex" xmlns:cx4="http://schemas.microsoft.com/office/drawing/2016/5/10/chartex" xmlns:cx5="http://schemas.microsoft.com/office/drawing/2016/5/11/chartex" xmlns:cx6="http://schemas.microsoft.com/office/drawing/2016/5/12/chartex" xmlns:cx7="http://schemas.microsoft.com/office/drawing/2016/5/13/chartex" xmlns:cx8="http://schemas.microsoft.com/office/drawing/2016/5/14/chartex" xmlns:mc="http://schemas.openxmlformats.org/markup-compatibility/2006" xmlns:aink="http://schemas.microsoft.com/office/drawing/2016/ink" xmlns:am3d="http://schemas.microsoft.com/office/drawing/2017/model3d" xmlns:o="urn:schemas-microsoft-com:office:office" xmlns:r="http://schemas.openxmlformats.org/officeDocument/2006/relationships" xmlns:m="http://schemas.openxmlformats.org/officeDocument/2006/math" xmlns:v="urn:schemas-microsoft-com:vml" xmlns:wp14="http://schemas.microsoft.com/office/word/2010/wordprocessingDrawing" xmlns:wp="http://schemas.openxmlformats.org/drawingml/2006/wordprocessingDrawing" xmlns:w10="urn:schemas-microsoft-com:office:word" xmlns:w="http://schemas.openxmlformats.org/wordprocessingml/2006/main" xmlns:w14="http://schemas.microsoft.com/office/word/2010/wordml" xmlns:w15="http://schemas.microsoft.com/office/word/2012/wordml" xmlns:w16cex="http://schemas.microsoft.com/office/word/2018/wordml/cex" xmlns:w16cid="http://schemas.microsoft.com/office/word/2016/wordml/cid" xmlns:w16="http://schemas.microsoft.com/office/word/2018/wordml" xmlns:w16sdtdh="http://schemas.microsoft.com/office/word/2020/wordml/sdtdatahash" xmlns:w16se="http://schemas.microsoft.com/office/word/2015/wordml/symex" xmlns:wpg="http://schemas.microsoft.com/office/word/2010/wordprocessingGroup" xmlns:wpi="http://schemas.microsoft.com/office/word/2010/wordprocessingInk" xmlns:wne="http://schemas.microsoft.com/office/word/2006/wordml" xmlns:wps="http://schemas.microsoft.com/office/word/2010/wordprocessingShape" mc:Ignorable="w14 w15 w16se w16cid w16 w16cex w16sdtdh wp14">
+<w:comments xmlns:wpc="http://schemas.microsoft.com/office/word/2010/wordprocessingCanvas" xmlns:cx="http://schemas.microsoft.com/office/drawing/2014/chartex" xmlns:cx1="http://schemas.microsoft.com/office/drawing/2015/9/8/chartex" xmlns:cx2="http://schemas.microsoft.com/office/drawing/2015/10/21/chartex" xmlns:cx3="http://schemas.microsoft.com/office/drawing/2016/5/9/chartex" xmlns:cx4="http://schemas.microsoft.com/office/drawing/2016/5/10/chartex" xmlns:cx5="http://schemas.microsoft.com/office/drawing/2016/5/11/chartex" xmlns:cx6="http://schemas.microsoft.com/office/drawing/2016/5/12/chartex" xmlns:cx7="http://schemas.microsoft.com/office/drawing/2016/5/13/chartex" xmlns:cx8="http://schemas.microsoft.com/office/drawing/2016/5/14/chartex" xmlns:mc="http://schemas.openxmlformats.org/markup-compatibility/2006" xmlns:aink="http://schemas.microsoft.com/office/drawing/2016/ink" xmlns:am3d="http://schemas.microsoft.com/office/drawing/2017/model3d" xmlns:o="urn:schemas-microsoft-com:office:office" xmlns:oel="http://schemas.microsoft.com/office/2019/extlst" xmlns:r="http://schemas.openxmlformats.org/officeDocument/2006/relationships" xmlns:m="http://schemas.openxmlformats.org/officeDocument/2006/math" xmlns:v="urn:schemas-microsoft-com:vml" xmlns:wp14="http://schemas.microsoft.com/office/word/2010/wordprocessingDrawing" xmlns:wp="http://schemas.openxmlformats.org/drawingml/2006/wordprocessingDrawing" xmlns:w10="urn:schemas-microsoft-com:office:word" xmlns:w="http://schemas.openxmlformats.org/wordprocessingml/2006/main" xmlns:w14="http://schemas.microsoft.com/office/word/2010/wordml" xmlns:w15="http://schemas.microsoft.com/office/word/2012/wordml" xmlns:w16cex="http://schemas.microsoft.com/office/word/2018/wordml/cex" xmlns:w16cid="http://schemas.microsoft.com/office/word/2016/wordml/cid" xmlns:w16="http://schemas.microsoft.com/office/word/2018/wordml" xmlns:w16sdtdh="http://schemas.microsoft.com/office/word/2020/wordml/sdtdatahash" xmlns:w16se="http://schemas.microsoft.com/office/word/2015/wordml/symex" xmlns:wpg="http://schemas.microsoft.com/office/word/2010/wordprocessingGroup" xmlns:wpi="http://schemas.microsoft.com/office/word/2010/wordprocessingInk" xmlns:wne="http://schemas.microsoft.com/office/word/2006/wordml" xmlns:wps="http://schemas.microsoft.com/office/word/2010/wordprocessingShape" mc:Ignorable="w14 w15 w16se w16cid w16 w16cex w16sdtdh wp14">
   <w:comment w:id="0" w:author="Florian Hagengruber" w:date="2022-04-04T18:19:00Z" w:initials="FH">
     <w:p>
       <w:pPr>
@@ -2006,7 +1990,7 @@
 </file>
 
 <file path=word/commentsExtended.xml><?xml version="1.0" encoding="utf-8"?>
-<w15:commentsEx xmlns:wpc="http://schemas.microsoft.com/office/word/2010/wordprocessingCanvas" xmlns:cx="http://schemas.microsoft.com/office/drawing/2014/chartex" xmlns:cx1="http://schemas.microsoft.com/office/drawing/2015/9/8/chartex" xmlns:cx2="http://schemas.microsoft.com/office/drawing/2015/10/21/chartex" xmlns:cx3="http://schemas.microsoft.com/office/drawing/2016/5/9/chartex" xmlns:cx4="http://schemas.microsoft.com/office/drawing/2016/5/10/chartex" xmlns:cx5="http://schemas.microsoft.com/office/drawing/2016/5/11/chartex" xmlns:cx6="http://schemas.microsoft.com/office/drawing/2016/5/12/chartex" xmlns:cx7="http://schemas.microsoft.com/office/drawing/2016/5/13/chartex" xmlns:cx8="http://schemas.microsoft.com/office/drawing/2016/5/14/chartex" xmlns:mc="http://schemas.openxmlformats.org/markup-compatibility/2006" xmlns:aink="http://schemas.microsoft.com/office/drawing/2016/ink" xmlns:am3d="http://schemas.microsoft.com/office/drawing/2017/model3d" xmlns:o="urn:schemas-microsoft-com:office:office" xmlns:r="http://schemas.openxmlformats.org/officeDocument/2006/relationships" xmlns:m="http://schemas.openxmlformats.org/officeDocument/2006/math" xmlns:v="urn:schemas-microsoft-com:vml" xmlns:wp14="http://schemas.microsoft.com/office/word/2010/wordprocessingDrawing" xmlns:wp="http://schemas.openxmlformats.org/drawingml/2006/wordprocessingDrawing" xmlns:w10="urn:schemas-microsoft-com:office:word" xmlns:w="http://schemas.openxmlformats.org/wordprocessingml/2006/main" xmlns:w14="http://schemas.microsoft.com/office/word/2010/wordml" xmlns:w15="http://schemas.microsoft.com/office/word/2012/wordml" xmlns:w16cex="http://schemas.microsoft.com/office/word/2018/wordml/cex" xmlns:w16cid="http://schemas.microsoft.com/office/word/2016/wordml/cid" xmlns:w16="http://schemas.microsoft.com/office/word/2018/wordml" xmlns:w16sdtdh="http://schemas.microsoft.com/office/word/2020/wordml/sdtdatahash" xmlns:w16se="http://schemas.microsoft.com/office/word/2015/wordml/symex" xmlns:wpg="http://schemas.microsoft.com/office/word/2010/wordprocessingGroup" xmlns:wpi="http://schemas.microsoft.com/office/word/2010/wordprocessingInk" xmlns:wne="http://schemas.microsoft.com/office/word/2006/wordml" xmlns:wps="http://schemas.microsoft.com/office/word/2010/wordprocessingShape" mc:Ignorable="w14 w15 w16se w16cid w16 w16cex w16sdtdh wp14">
+<w15:commentsEx xmlns:wpc="http://schemas.microsoft.com/office/word/2010/wordprocessingCanvas" xmlns:cx="http://schemas.microsoft.com/office/drawing/2014/chartex" xmlns:cx1="http://schemas.microsoft.com/office/drawing/2015/9/8/chartex" xmlns:cx2="http://schemas.microsoft.com/office/drawing/2015/10/21/chartex" xmlns:cx3="http://schemas.microsoft.com/office/drawing/2016/5/9/chartex" xmlns:cx4="http://schemas.microsoft.com/office/drawing/2016/5/10/chartex" xmlns:cx5="http://schemas.microsoft.com/office/drawing/2016/5/11/chartex" xmlns:cx6="http://schemas.microsoft.com/office/drawing/2016/5/12/chartex" xmlns:cx7="http://schemas.microsoft.com/office/drawing/2016/5/13/chartex" xmlns:cx8="http://schemas.microsoft.com/office/drawing/2016/5/14/chartex" xmlns:mc="http://schemas.openxmlformats.org/markup-compatibility/2006" xmlns:aink="http://schemas.microsoft.com/office/drawing/2016/ink" xmlns:am3d="http://schemas.microsoft.com/office/drawing/2017/model3d" xmlns:o="urn:schemas-microsoft-com:office:office" xmlns:oel="http://schemas.microsoft.com/office/2019/extlst" xmlns:r="http://schemas.openxmlformats.org/officeDocument/2006/relationships" xmlns:m="http://schemas.openxmlformats.org/officeDocument/2006/math" xmlns:v="urn:schemas-microsoft-com:vml" xmlns:wp14="http://schemas.microsoft.com/office/word/2010/wordprocessingDrawing" xmlns:wp="http://schemas.openxmlformats.org/drawingml/2006/wordprocessingDrawing" xmlns:w10="urn:schemas-microsoft-com:office:word" xmlns:w="http://schemas.openxmlformats.org/wordprocessingml/2006/main" xmlns:w14="http://schemas.microsoft.com/office/word/2010/wordml" xmlns:w15="http://schemas.microsoft.com/office/word/2012/wordml" xmlns:w16cex="http://schemas.microsoft.com/office/word/2018/wordml/cex" xmlns:w16cid="http://schemas.microsoft.com/office/word/2016/wordml/cid" xmlns:w16="http://schemas.microsoft.com/office/word/2018/wordml" xmlns:w16sdtdh="http://schemas.microsoft.com/office/word/2020/wordml/sdtdatahash" xmlns:w16se="http://schemas.microsoft.com/office/word/2015/wordml/symex" xmlns:wpg="http://schemas.microsoft.com/office/word/2010/wordprocessingGroup" xmlns:wpi="http://schemas.microsoft.com/office/word/2010/wordprocessingInk" xmlns:wne="http://schemas.microsoft.com/office/word/2006/wordml" xmlns:wps="http://schemas.microsoft.com/office/word/2010/wordprocessingShape" mc:Ignorable="w14 w15 w16se w16cid w16 w16cex w16sdtdh wp14">
   <w15:commentEx w15:paraId="18E37C65" w15:done="0"/>
   <w15:commentEx w15:paraId="24A84DF9" w15:done="0"/>
   <w15:commentEx w15:paraId="4423A23A" w15:done="0"/>
@@ -2016,7 +2000,7 @@
 </file>
 
 <file path=word/commentsExtensible.xml><?xml version="1.0" encoding="utf-8"?>
-<w16cex:commentsExtensible xmlns:wpc="http://schemas.microsoft.com/office/word/2010/wordprocessingCanvas" xmlns:cx="http://schemas.microsoft.com/office/drawing/2014/chartex" xmlns:cx1="http://schemas.microsoft.com/office/drawing/2015/9/8/chartex" xmlns:cx2="http://schemas.microsoft.com/office/drawing/2015/10/21/chartex" xmlns:cx3="http://schemas.microsoft.com/office/drawing/2016/5/9/chartex" xmlns:cx4="http://schemas.microsoft.com/office/drawing/2016/5/10/chartex" xmlns:cx5="http://schemas.microsoft.com/office/drawing/2016/5/11/chartex" xmlns:cx6="http://schemas.microsoft.com/office/drawing/2016/5/12/chartex" xmlns:cx7="http://schemas.microsoft.com/office/drawing/2016/5/13/chartex" xmlns:cx8="http://schemas.microsoft.com/office/drawing/2016/5/14/chartex" xmlns:mc="http://schemas.openxmlformats.org/markup-compatibility/2006" xmlns:aink="http://schemas.microsoft.com/office/drawing/2016/ink" xmlns:am3d="http://schemas.microsoft.com/office/drawing/2017/model3d" xmlns:o="urn:schemas-microsoft-com:office:office" xmlns:r="http://schemas.openxmlformats.org/officeDocument/2006/relationships" xmlns:m="http://schemas.openxmlformats.org/officeDocument/2006/math" xmlns:v="urn:schemas-microsoft-com:vml" xmlns:wp14="http://schemas.microsoft.com/office/word/2010/wordprocessingDrawing" xmlns:wp="http://schemas.openxmlformats.org/drawingml/2006/wordprocessingDrawing" xmlns:w10="urn:schemas-microsoft-com:office:word" xmlns:w="http://schemas.openxmlformats.org/wordprocessingml/2006/main" xmlns:w14="http://schemas.microsoft.com/office/word/2010/wordml" xmlns:w15="http://schemas.microsoft.com/office/word/2012/wordml" xmlns:w16cex="http://schemas.microsoft.com/office/word/2018/wordml/cex" xmlns:w16cid="http://schemas.microsoft.com/office/word/2016/wordml/cid" xmlns:w16="http://schemas.microsoft.com/office/word/2018/wordml" xmlns:w16sdtdh="http://schemas.microsoft.com/office/word/2020/wordml/sdtdatahash" xmlns:w16se="http://schemas.microsoft.com/office/word/2015/wordml/symex" xmlns:wpg="http://schemas.microsoft.com/office/word/2010/wordprocessingGroup" xmlns:wpi="http://schemas.microsoft.com/office/word/2010/wordprocessingInk" xmlns:wne="http://schemas.microsoft.com/office/word/2006/wordml" xmlns:wps="http://schemas.microsoft.com/office/word/2010/wordprocessingShape" mc:Ignorable="w14 w15 w16se w16cid w16 w16cex w16sdtdh wp14">
+<w16cex:commentsExtensible xmlns:wpc="http://schemas.microsoft.com/office/word/2010/wordprocessingCanvas" xmlns:cx="http://schemas.microsoft.com/office/drawing/2014/chartex" xmlns:cx1="http://schemas.microsoft.com/office/drawing/2015/9/8/chartex" xmlns:cx2="http://schemas.microsoft.com/office/drawing/2015/10/21/chartex" xmlns:cx3="http://schemas.microsoft.com/office/drawing/2016/5/9/chartex" xmlns:cx4="http://schemas.microsoft.com/office/drawing/2016/5/10/chartex" xmlns:cx5="http://schemas.microsoft.com/office/drawing/2016/5/11/chartex" xmlns:cx6="http://schemas.microsoft.com/office/drawing/2016/5/12/chartex" xmlns:cx7="http://schemas.microsoft.com/office/drawing/2016/5/13/chartex" xmlns:cx8="http://schemas.microsoft.com/office/drawing/2016/5/14/chartex" xmlns:mc="http://schemas.openxmlformats.org/markup-compatibility/2006" xmlns:aink="http://schemas.microsoft.com/office/drawing/2016/ink" xmlns:am3d="http://schemas.microsoft.com/office/drawing/2017/model3d" xmlns:o="urn:schemas-microsoft-com:office:office" xmlns:oel="http://schemas.microsoft.com/office/2019/extlst" xmlns:r="http://schemas.openxmlformats.org/officeDocument/2006/relationships" xmlns:m="http://schemas.openxmlformats.org/officeDocument/2006/math" xmlns:v="urn:schemas-microsoft-com:vml" xmlns:wp14="http://schemas.microsoft.com/office/word/2010/wordprocessingDrawing" xmlns:wp="http://schemas.openxmlformats.org/drawingml/2006/wordprocessingDrawing" xmlns:w10="urn:schemas-microsoft-com:office:word" xmlns:w="http://schemas.openxmlformats.org/wordprocessingml/2006/main" xmlns:w14="http://schemas.microsoft.com/office/word/2010/wordml" xmlns:w15="http://schemas.microsoft.com/office/word/2012/wordml" xmlns:w16cex="http://schemas.microsoft.com/office/word/2018/wordml/cex" xmlns:w16cid="http://schemas.microsoft.com/office/word/2016/wordml/cid" xmlns:w16="http://schemas.microsoft.com/office/word/2018/wordml" xmlns:w16sdtdh="http://schemas.microsoft.com/office/word/2020/wordml/sdtdatahash" xmlns:w16se="http://schemas.microsoft.com/office/word/2015/wordml/symex" xmlns:wpg="http://schemas.microsoft.com/office/word/2010/wordprocessingGroup" xmlns:wpi="http://schemas.microsoft.com/office/word/2010/wordprocessingInk" xmlns:wne="http://schemas.microsoft.com/office/word/2006/wordml" xmlns:wps="http://schemas.microsoft.com/office/word/2010/wordprocessingShape" mc:Ignorable="w14 w15 w16se w16cid w16 w16cex w16sdtdh wp14">
   <w16cex:commentExtensible w16cex:durableId="25F5B530" w16cex:dateUtc="2022-04-04T16:19:00Z"/>
   <w16cex:commentExtensible w16cex:durableId="260AE9F6" w16cex:dateUtc="2022-04-20T18:22:00Z"/>
   <w16cex:commentExtensible w16cex:durableId="260AE2FC" w16cex:dateUtc="2022-04-20T17:52:00Z"/>
@@ -2026,7 +2010,7 @@
 </file>
 
 <file path=word/commentsIds.xml><?xml version="1.0" encoding="utf-8"?>
-<w16cid:commentsIds xmlns:wpc="http://schemas.microsoft.com/office/word/2010/wordprocessingCanvas" xmlns:cx="http://schemas.microsoft.com/office/drawing/2014/chartex" xmlns:cx1="http://schemas.microsoft.com/office/drawing/2015/9/8/chartex" xmlns:cx2="http://schemas.microsoft.com/office/drawing/2015/10/21/chartex" xmlns:cx3="http://schemas.microsoft.com/office/drawing/2016/5/9/chartex" xmlns:cx4="http://schemas.microsoft.com/office/drawing/2016/5/10/chartex" xmlns:cx5="http://schemas.microsoft.com/office/drawing/2016/5/11/chartex" xmlns:cx6="http://schemas.microsoft.com/office/drawing/2016/5/12/chartex" xmlns:cx7="http://schemas.microsoft.com/office/drawing/2016/5/13/chartex" xmlns:cx8="http://schemas.microsoft.com/office/drawing/2016/5/14/chartex" xmlns:mc="http://schemas.openxmlformats.org/markup-compatibility/2006" xmlns:aink="http://schemas.microsoft.com/office/drawing/2016/ink" xmlns:am3d="http://schemas.microsoft.com/office/drawing/2017/model3d" xmlns:o="urn:schemas-microsoft-com:office:office" xmlns:r="http://schemas.openxmlformats.org/officeDocument/2006/relationships" xmlns:m="http://schemas.openxmlformats.org/officeDocument/2006/math" xmlns:v="urn:schemas-microsoft-com:vml" xmlns:wp14="http://schemas.microsoft.com/office/word/2010/wordprocessingDrawing" xmlns:wp="http://schemas.openxmlformats.org/drawingml/2006/wordprocessingDrawing" xmlns:w10="urn:schemas-microsoft-com:office:word" xmlns:w="http://schemas.openxmlformats.org/wordprocessingml/2006/main" xmlns:w14="http://schemas.microsoft.com/office/word/2010/wordml" xmlns:w15="http://schemas.microsoft.com/office/word/2012/wordml" xmlns:w16cex="http://schemas.microsoft.com/office/word/2018/wordml/cex" xmlns:w16cid="http://schemas.microsoft.com/office/word/2016/wordml/cid" xmlns:w16="http://schemas.microsoft.com/office/word/2018/wordml" xmlns:w16sdtdh="http://schemas.microsoft.com/office/word/2020/wordml/sdtdatahash" xmlns:w16se="http://schemas.microsoft.com/office/word/2015/wordml/symex" xmlns:wpg="http://schemas.microsoft.com/office/word/2010/wordprocessingGroup" xmlns:wpi="http://schemas.microsoft.com/office/word/2010/wordprocessingInk" xmlns:wne="http://schemas.microsoft.com/office/word/2006/wordml" xmlns:wps="http://schemas.microsoft.com/office/word/2010/wordprocessingShape" mc:Ignorable="w14 w15 w16se w16cid w16 w16cex w16sdtdh wp14">
+<w16cid:commentsIds xmlns:wpc="http://schemas.microsoft.com/office/word/2010/wordprocessingCanvas" xmlns:cx="http://schemas.microsoft.com/office/drawing/2014/chartex" xmlns:cx1="http://schemas.microsoft.com/office/drawing/2015/9/8/chartex" xmlns:cx2="http://schemas.microsoft.com/office/drawing/2015/10/21/chartex" xmlns:cx3="http://schemas.microsoft.com/office/drawing/2016/5/9/chartex" xmlns:cx4="http://schemas.microsoft.com/office/drawing/2016/5/10/chartex" xmlns:cx5="http://schemas.microsoft.com/office/drawing/2016/5/11/chartex" xmlns:cx6="http://schemas.microsoft.com/office/drawing/2016/5/12/chartex" xmlns:cx7="http://schemas.microsoft.com/office/drawing/2016/5/13/chartex" xmlns:cx8="http://schemas.microsoft.com/office/drawing/2016/5/14/chartex" xmlns:mc="http://schemas.openxmlformats.org/markup-compatibility/2006" xmlns:aink="http://schemas.microsoft.com/office/drawing/2016/ink" xmlns:am3d="http://schemas.microsoft.com/office/drawing/2017/model3d" xmlns:o="urn:schemas-microsoft-com:office:office" xmlns:oel="http://schemas.microsoft.com/office/2019/extlst" xmlns:r="http://schemas.openxmlformats.org/officeDocument/2006/relationships" xmlns:m="http://schemas.openxmlformats.org/officeDocument/2006/math" xmlns:v="urn:schemas-microsoft-com:vml" xmlns:wp14="http://schemas.microsoft.com/office/word/2010/wordprocessingDrawing" xmlns:wp="http://schemas.openxmlformats.org/drawingml/2006/wordprocessingDrawing" xmlns:w10="urn:schemas-microsoft-com:office:word" xmlns:w="http://schemas.openxmlformats.org/wordprocessingml/2006/main" xmlns:w14="http://schemas.microsoft.com/office/word/2010/wordml" xmlns:w15="http://schemas.microsoft.com/office/word/2012/wordml" xmlns:w16cex="http://schemas.microsoft.com/office/word/2018/wordml/cex" xmlns:w16cid="http://schemas.microsoft.com/office/word/2016/wordml/cid" xmlns:w16="http://schemas.microsoft.com/office/word/2018/wordml" xmlns:w16sdtdh="http://schemas.microsoft.com/office/word/2020/wordml/sdtdatahash" xmlns:w16se="http://schemas.microsoft.com/office/word/2015/wordml/symex" xmlns:wpg="http://schemas.microsoft.com/office/word/2010/wordprocessingGroup" xmlns:wpi="http://schemas.microsoft.com/office/word/2010/wordprocessingInk" xmlns:wne="http://schemas.microsoft.com/office/word/2006/wordml" xmlns:wps="http://schemas.microsoft.com/office/word/2010/wordprocessingShape" mc:Ignorable="w14 w15 w16se w16cid w16 w16cex w16sdtdh wp14">
   <w16cid:commentId w16cid:paraId="18E37C65" w16cid:durableId="25F5B530"/>
   <w16cid:commentId w16cid:paraId="24A84DF9" w16cid:durableId="260AE9F6"/>
   <w16cid:commentId w16cid:paraId="4423A23A" w16cid:durableId="260AE2FC"/>
@@ -2036,7 +2020,7 @@
 </file>
 
 <file path=word/numbering.xml><?xml version="1.0" encoding="utf-8"?>
-<w:numbering xmlns:wpc="http://schemas.microsoft.com/office/word/2010/wordprocessingCanvas" xmlns:cx="http://schemas.microsoft.com/office/drawing/2014/chartex" xmlns:cx1="http://schemas.microsoft.com/office/drawing/2015/9/8/chartex" xmlns:cx2="http://schemas.microsoft.com/office/drawing/2015/10/21/chartex" xmlns:cx3="http://schemas.microsoft.com/office/drawing/2016/5/9/chartex" xmlns:cx4="http://schemas.microsoft.com/office/drawing/2016/5/10/chartex" xmlns:cx5="http://schemas.microsoft.com/office/drawing/2016/5/11/chartex" xmlns:cx6="http://schemas.microsoft.com/office/drawing/2016/5/12/chartex" xmlns:cx7="http://schemas.microsoft.com/office/drawing/2016/5/13/chartex" xmlns:cx8="http://schemas.microsoft.com/office/drawing/2016/5/14/chartex" xmlns:mc="http://schemas.openxmlformats.org/markup-compatibility/2006" xmlns:aink="http://schemas.microsoft.com/office/drawing/2016/ink" xmlns:am3d="http://schemas.microsoft.com/office/drawing/2017/model3d" xmlns:o="urn:schemas-microsoft-com:office:office" xmlns:r="http://schemas.openxmlformats.org/officeDocument/2006/relationships" xmlns:m="http://schemas.openxmlformats.org/officeDocument/2006/math" xmlns:v="urn:schemas-microsoft-com:vml" xmlns:wp14="http://schemas.microsoft.com/office/word/2010/wordprocessingDrawing" xmlns:wp="http://schemas.openxmlformats.org/drawingml/2006/wordprocessingDrawing" xmlns:w10="urn:schemas-microsoft-com:office:word" xmlns:w="http://schemas.openxmlformats.org/wordprocessingml/2006/main" xmlns:w14="http://schemas.microsoft.com/office/word/2010/wordml" xmlns:w15="http://schemas.microsoft.com/office/word/2012/wordml" xmlns:w16cex="http://schemas.microsoft.com/office/word/2018/wordml/cex" xmlns:w16cid="http://schemas.microsoft.com/office/word/2016/wordml/cid" xmlns:w16="http://schemas.microsoft.com/office/word/2018/wordml" xmlns:w16sdtdh="http://schemas.microsoft.com/office/word/2020/wordml/sdtdatahash" xmlns:w16se="http://schemas.microsoft.com/office/word/2015/wordml/symex" xmlns:wpg="http://schemas.microsoft.com/office/word/2010/wordprocessingGroup" xmlns:wpi="http://schemas.microsoft.com/office/word/2010/wordprocessingInk" xmlns:wne="http://schemas.microsoft.com/office/word/2006/wordml" xmlns:wps="http://schemas.microsoft.com/office/word/2010/wordprocessingShape" mc:Ignorable="w14 w15 w16se w16cid w16 w16cex w16sdtdh wp14">
+<w:numbering xmlns:wpc="http://schemas.microsoft.com/office/word/2010/wordprocessingCanvas" xmlns:cx="http://schemas.microsoft.com/office/drawing/2014/chartex" xmlns:cx1="http://schemas.microsoft.com/office/drawing/2015/9/8/chartex" xmlns:cx2="http://schemas.microsoft.com/office/drawing/2015/10/21/chartex" xmlns:cx3="http://schemas.microsoft.com/office/drawing/2016/5/9/chartex" xmlns:cx4="http://schemas.microsoft.com/office/drawing/2016/5/10/chartex" xmlns:cx5="http://schemas.microsoft.com/office/drawing/2016/5/11/chartex" xmlns:cx6="http://schemas.microsoft.com/office/drawing/2016/5/12/chartex" xmlns:cx7="http://schemas.microsoft.com/office/drawing/2016/5/13/chartex" xmlns:cx8="http://schemas.microsoft.com/office/drawing/2016/5/14/chartex" xmlns:mc="http://schemas.openxmlformats.org/markup-compatibility/2006" xmlns:aink="http://schemas.microsoft.com/office/drawing/2016/ink" xmlns:am3d="http://schemas.microsoft.com/office/drawing/2017/model3d" xmlns:o="urn:schemas-microsoft-com:office:office" xmlns:oel="http://schemas.microsoft.com/office/2019/extlst" xmlns:r="http://schemas.openxmlformats.org/officeDocument/2006/relationships" xmlns:m="http://schemas.openxmlformats.org/officeDocument/2006/math" xmlns:v="urn:schemas-microsoft-com:vml" xmlns:wp14="http://schemas.microsoft.com/office/word/2010/wordprocessingDrawing" xmlns:wp="http://schemas.openxmlformats.org/drawingml/2006/wordprocessingDrawing" xmlns:w10="urn:schemas-microsoft-com:office:word" xmlns:w="http://schemas.openxmlformats.org/wordprocessingml/2006/main" xmlns:w14="http://schemas.microsoft.com/office/word/2010/wordml" xmlns:w15="http://schemas.microsoft.com/office/word/2012/wordml" xmlns:w16cex="http://schemas.microsoft.com/office/word/2018/wordml/cex" xmlns:w16cid="http://schemas.microsoft.com/office/word/2016/wordml/cid" xmlns:w16="http://schemas.microsoft.com/office/word/2018/wordml" xmlns:w16sdtdh="http://schemas.microsoft.com/office/word/2020/wordml/sdtdatahash" xmlns:w16se="http://schemas.microsoft.com/office/word/2015/wordml/symex" xmlns:wpg="http://schemas.microsoft.com/office/word/2010/wordprocessingGroup" xmlns:wpi="http://schemas.microsoft.com/office/word/2010/wordprocessingInk" xmlns:wne="http://schemas.microsoft.com/office/word/2006/wordml" xmlns:wps="http://schemas.microsoft.com/office/word/2010/wordprocessingShape" mc:Ignorable="w14 w15 w16se w16cid w16 w16cex w16sdtdh wp14">
   <w:abstractNum w:abstractNumId="0" w15:restartNumberingAfterBreak="0">
     <w:nsid w:val="FFFFFF89"/>
     <w:multiLevelType w:val="singleLevel"/>
@@ -2273,7 +2257,7 @@
 </file>
 
 <file path=word/people.xml><?xml version="1.0" encoding="utf-8"?>
-<w15:people xmlns:wpc="http://schemas.microsoft.com/office/word/2010/wordprocessingCanvas" xmlns:cx="http://schemas.microsoft.com/office/drawing/2014/chartex" xmlns:cx1="http://schemas.microsoft.com/office/drawing/2015/9/8/chartex" xmlns:cx2="http://schemas.microsoft.com/office/drawing/2015/10/21/chartex" xmlns:cx3="http://schemas.microsoft.com/office/drawing/2016/5/9/chartex" xmlns:cx4="http://schemas.microsoft.com/office/drawing/2016/5/10/chartex" xmlns:cx5="http://schemas.microsoft.com/office/drawing/2016/5/11/chartex" xmlns:cx6="http://schemas.microsoft.com/office/drawing/2016/5/12/chartex" xmlns:cx7="http://schemas.microsoft.com/office/drawing/2016/5/13/chartex" xmlns:cx8="http://schemas.microsoft.com/office/drawing/2016/5/14/chartex" xmlns:mc="http://schemas.openxmlformats.org/markup-compatibility/2006" xmlns:aink="http://schemas.microsoft.com/office/drawing/2016/ink" xmlns:am3d="http://schemas.microsoft.com/office/drawing/2017/model3d" xmlns:o="urn:schemas-microsoft-com:office:office" xmlns:r="http://schemas.openxmlformats.org/officeDocument/2006/relationships" xmlns:m="http://schemas.openxmlformats.org/officeDocument/2006/math" xmlns:v="urn:schemas-microsoft-com:vml" xmlns:wp14="http://schemas.microsoft.com/office/word/2010/wordprocessingDrawing" xmlns:wp="http://schemas.openxmlformats.org/drawingml/2006/wordprocessingDrawing" xmlns:w10="urn:schemas-microsoft-com:office:word" xmlns:w="http://schemas.openxmlformats.org/wordprocessingml/2006/main" xmlns:w14="http://schemas.microsoft.com/office/word/2010/wordml" xmlns:w15="http://schemas.microsoft.com/office/word/2012/wordml" xmlns:w16cex="http://schemas.microsoft.com/office/word/2018/wordml/cex" xmlns:w16cid="http://schemas.microsoft.com/office/word/2016/wordml/cid" xmlns:w16="http://schemas.microsoft.com/office/word/2018/wordml" xmlns:w16sdtdh="http://schemas.microsoft.com/office/word/2020/wordml/sdtdatahash" xmlns:w16se="http://schemas.microsoft.com/office/word/2015/wordml/symex" xmlns:wpg="http://schemas.microsoft.com/office/word/2010/wordprocessingGroup" xmlns:wpi="http://schemas.microsoft.com/office/word/2010/wordprocessingInk" xmlns:wne="http://schemas.microsoft.com/office/word/2006/wordml" xmlns:wps="http://schemas.microsoft.com/office/word/2010/wordprocessingShape" mc:Ignorable="w14 w15 w16se w16cid w16 w16cex w16sdtdh wp14">
+<w15:people xmlns:wpc="http://schemas.microsoft.com/office/word/2010/wordprocessingCanvas" xmlns:cx="http://schemas.microsoft.com/office/drawing/2014/chartex" xmlns:cx1="http://schemas.microsoft.com/office/drawing/2015/9/8/chartex" xmlns:cx2="http://schemas.microsoft.com/office/drawing/2015/10/21/chartex" xmlns:cx3="http://schemas.microsoft.com/office/drawing/2016/5/9/chartex" xmlns:cx4="http://schemas.microsoft.com/office/drawing/2016/5/10/chartex" xmlns:cx5="http://schemas.microsoft.com/office/drawing/2016/5/11/chartex" xmlns:cx6="http://schemas.microsoft.com/office/drawing/2016/5/12/chartex" xmlns:cx7="http://schemas.microsoft.com/office/drawing/2016/5/13/chartex" xmlns:cx8="http://schemas.microsoft.com/office/drawing/2016/5/14/chartex" xmlns:mc="http://schemas.openxmlformats.org/markup-compatibility/2006" xmlns:aink="http://schemas.microsoft.com/office/drawing/2016/ink" xmlns:am3d="http://schemas.microsoft.com/office/drawing/2017/model3d" xmlns:o="urn:schemas-microsoft-com:office:office" xmlns:oel="http://schemas.microsoft.com/office/2019/extlst" xmlns:r="http://schemas.openxmlformats.org/officeDocument/2006/relationships" xmlns:m="http://schemas.openxmlformats.org/officeDocument/2006/math" xmlns:v="urn:schemas-microsoft-com:vml" xmlns:wp14="http://schemas.microsoft.com/office/word/2010/wordprocessingDrawing" xmlns:wp="http://schemas.openxmlformats.org/drawingml/2006/wordprocessingDrawing" xmlns:w10="urn:schemas-microsoft-com:office:word" xmlns:w="http://schemas.openxmlformats.org/wordprocessingml/2006/main" xmlns:w14="http://schemas.microsoft.com/office/word/2010/wordml" xmlns:w15="http://schemas.microsoft.com/office/word/2012/wordml" xmlns:w16cex="http://schemas.microsoft.com/office/word/2018/wordml/cex" xmlns:w16cid="http://schemas.microsoft.com/office/word/2016/wordml/cid" xmlns:w16="http://schemas.microsoft.com/office/word/2018/wordml" xmlns:w16sdtdh="http://schemas.microsoft.com/office/word/2020/wordml/sdtdatahash" xmlns:w16se="http://schemas.microsoft.com/office/word/2015/wordml/symex" xmlns:wpg="http://schemas.microsoft.com/office/word/2010/wordprocessingGroup" xmlns:wpi="http://schemas.microsoft.com/office/word/2010/wordprocessingInk" xmlns:wne="http://schemas.microsoft.com/office/word/2006/wordml" xmlns:wps="http://schemas.microsoft.com/office/word/2010/wordprocessingShape" mc:Ignorable="w14 w15 w16se w16cid w16 w16cex w16sdtdh wp14">
   <w15:person w15:author="Florian Hagengruber">
     <w15:presenceInfo w15:providerId="None" w15:userId="Florian Hagengruber"/>
   </w15:person>
@@ -2703,6 +2687,7 @@
   <w:style w:type="character" w:default="1" w:styleId="Absatz-Standardschriftart">
     <w:name w:val="Default Paragraph Font"/>
     <w:uiPriority w:val="1"/>
+    <w:semiHidden/>
     <w:unhideWhenUsed/>
   </w:style>
   <w:style w:type="table" w:default="1" w:styleId="NormaleTabelle">

</xml_diff>

<commit_message>
Updated "Report Tic Tac Toe.docx"
</commit_message>
<xml_diff>
--- a/Report Tic Tac Toe.docx
+++ b/Report Tic Tac Toe.docx
@@ -735,7 +735,23 @@
           <w:sz w:val="24"/>
           <w:szCs w:val="24"/>
         </w:rPr>
-        <w:t xml:space="preserve"> übernimmt. Grundlegend ist die KI in drei Schwierigkeitsstufen aufgeteilt, die der Spieler im Menü festlegt.</w:t>
+        <w:t xml:space="preserve"> übernimmt. Grundlegend ist die KI in drei Schwierigkeitsstufen aufgeteilt, die der Spieler im Menü </w:t>
+      </w:r>
+      <w:r>
+        <w:rPr>
+          <w:rFonts w:cstheme="minorHAnsi"/>
+          <w:sz w:val="24"/>
+          <w:szCs w:val="24"/>
+        </w:rPr>
+        <w:t>auswählen kann</w:t>
+      </w:r>
+      <w:r>
+        <w:rPr>
+          <w:rFonts w:cstheme="minorHAnsi"/>
+          <w:sz w:val="24"/>
+          <w:szCs w:val="24"/>
+        </w:rPr>
+        <w:t>.</w:t>
       </w:r>
     </w:p>
     <w:p>

</xml_diff>

<commit_message>
Added Tests to Report Tic Tac Toe.docx
</commit_message>
<xml_diff>
--- a/Report Tic Tac Toe.docx
+++ b/Report Tic Tac Toe.docx
@@ -1311,19 +1311,160 @@
     </w:p>
     <w:p>
       <w:pPr>
-        <w:rPr>
-          <w:rFonts w:cstheme="minorHAnsi"/>
-          <w:sz w:val="24"/>
-          <w:szCs w:val="24"/>
-        </w:rPr>
-      </w:pPr>
-      <w:r>
-        <w:rPr>
-          <w:rFonts w:cstheme="minorHAnsi"/>
-          <w:sz w:val="24"/>
-          <w:szCs w:val="24"/>
-        </w:rPr>
-        <w:t>……….</w:t>
+        <w:tabs>
+          <w:tab w:val="left" w:pos="1400"/>
+        </w:tabs>
+        <w:rPr>
+          <w:rFonts w:cstheme="minorHAnsi"/>
+          <w:sz w:val="24"/>
+          <w:szCs w:val="24"/>
+        </w:rPr>
+      </w:pPr>
+      <w:r>
+        <w:rPr>
+          <w:rFonts w:cstheme="minorHAnsi"/>
+          <w:sz w:val="24"/>
+          <w:szCs w:val="24"/>
+        </w:rPr>
+        <w:t>Das Erstellen von Tests eines Programmes ist für die Entwicklung und Wartung eines jeden Projektes notwendig, da so Fehler frühzeitig gefunden und behoben werden können. So ist das Projekt Tic-Tac-Toe mit Unittests geprüft worden. Diese sind mit der klassischen Schule implementiert worden, jeder Unittest ist also von den anderen isoliert. Allgemein rufen die Unittests jede Methode des Projektes auf und testen deren Logik mit unterschiedlichsten Werten auf Korrektheit.</w:t>
+      </w:r>
+    </w:p>
+    <w:p>
+      <w:pPr>
+        <w:tabs>
+          <w:tab w:val="left" w:pos="1400"/>
+        </w:tabs>
+        <w:rPr>
+          <w:rFonts w:cstheme="minorHAnsi"/>
+          <w:sz w:val="24"/>
+          <w:szCs w:val="24"/>
+        </w:rPr>
+      </w:pPr>
+      <w:r>
+        <w:rPr>
+          <w:rFonts w:cstheme="minorHAnsi"/>
+          <w:sz w:val="24"/>
+          <w:szCs w:val="24"/>
+        </w:rPr>
+        <w:t xml:space="preserve">Eine weitere Anforderung an das Programm war eine </w:t>
+      </w:r>
+      <w:r>
+        <w:rPr>
+          <w:rFonts w:cstheme="minorHAnsi"/>
+          <w:sz w:val="24"/>
+          <w:szCs w:val="24"/>
+        </w:rPr>
+        <w:t xml:space="preserve">Hundert Prozentige Line Coverage, welche jedoch nur bis neunundneunzig Prozent eingehalten werden konnte. Grund dafür sind in der </w:t>
+      </w:r>
+      <w:r>
+        <w:rPr>
+          <w:rFonts w:cstheme="minorHAnsi"/>
+          <w:i/>
+          <w:sz w:val="24"/>
+          <w:szCs w:val="24"/>
+        </w:rPr>
+        <w:t>main.py</w:t>
+      </w:r>
+      <w:r>
+        <w:rPr>
+          <w:rFonts w:cstheme="minorHAnsi"/>
+          <w:sz w:val="24"/>
+          <w:szCs w:val="24"/>
+        </w:rPr>
+        <w:t xml:space="preserve"> Datei die letzten beiden Zeilen Code. Diese starten normalerweise das gesamte Programm, da beim Aufruf der </w:t>
+      </w:r>
+      <w:r>
+        <w:rPr>
+          <w:rFonts w:cstheme="minorHAnsi"/>
+          <w:i/>
+          <w:sz w:val="24"/>
+          <w:szCs w:val="24"/>
+        </w:rPr>
+        <w:t>main.py</w:t>
+      </w:r>
+      <w:r>
+        <w:rPr>
+          <w:rFonts w:cstheme="minorHAnsi"/>
+          <w:sz w:val="24"/>
+          <w:szCs w:val="24"/>
+        </w:rPr>
+        <w:t xml:space="preserve"> Datei die Variable </w:t>
+      </w:r>
+      <w:r>
+        <w:rPr>
+          <w:rFonts w:cstheme="minorHAnsi"/>
+          <w:i/>
+          <w:sz w:val="24"/>
+          <w:szCs w:val="24"/>
+        </w:rPr>
+        <w:t>__name__</w:t>
+      </w:r>
+      <w:r>
+        <w:rPr>
+          <w:rFonts w:cstheme="minorHAnsi"/>
+          <w:sz w:val="24"/>
+          <w:szCs w:val="24"/>
+        </w:rPr>
+        <w:t xml:space="preserve"> auf </w:t>
+      </w:r>
+      <w:r>
+        <w:rPr>
+          <w:rFonts w:cstheme="minorHAnsi"/>
+          <w:i/>
+          <w:sz w:val="24"/>
+          <w:szCs w:val="24"/>
+        </w:rPr>
+        <w:t>_main__</w:t>
+      </w:r>
+      <w:r>
+        <w:rPr>
+          <w:rFonts w:cstheme="minorHAnsi"/>
+          <w:sz w:val="24"/>
+          <w:szCs w:val="24"/>
+        </w:rPr>
+        <w:t xml:space="preserve"> gesetzt ist. Wenn das Programm getestet wird, ist der Inhalt der Variable </w:t>
+      </w:r>
+      <w:r>
+        <w:rPr>
+          <w:rFonts w:cstheme="minorHAnsi"/>
+          <w:i/>
+          <w:sz w:val="24"/>
+          <w:szCs w:val="24"/>
+        </w:rPr>
+        <w:t>main</w:t>
+      </w:r>
+      <w:r>
+        <w:rPr>
+          <w:rFonts w:cstheme="minorHAnsi"/>
+          <w:sz w:val="24"/>
+          <w:szCs w:val="24"/>
+        </w:rPr>
+        <w:t xml:space="preserve">. Die Erweiterung der </w:t>
+      </w:r>
+      <w:r>
+        <w:rPr>
+          <w:rFonts w:cstheme="minorHAnsi"/>
+          <w:i/>
+          <w:sz w:val="24"/>
+          <w:szCs w:val="24"/>
+        </w:rPr>
+        <w:t>if-Bedingung</w:t>
+      </w:r>
+      <w:r>
+        <w:rPr>
+          <w:rFonts w:cstheme="minorHAnsi"/>
+          <w:sz w:val="24"/>
+          <w:szCs w:val="24"/>
+        </w:rPr>
+        <w:t xml:space="preserve"> </w:t>
+      </w:r>
+      <w:r>
+        <w:rPr>
+          <w:rFonts w:cstheme="minorHAnsi"/>
+          <w:sz w:val="24"/>
+          <w:szCs w:val="24"/>
+        </w:rPr>
+        <w:t>löst dieses Problem jedoch nicht, da beim Testen das Programm nicht gestartet werden soll. Die Line Coverage bleibt also nur auf neunundneunzig Prozent.</w:t>
       </w:r>
     </w:p>
     <w:p>
@@ -1740,6 +1881,7 @@
           <w:sz w:val="24"/>
           <w:szCs w:val="24"/>
         </w:rPr>
+        <w:lastRenderedPageBreak/>
         <w:t>Jedoch gibt es</w:t>
       </w:r>
       <w:r>

</xml_diff>

<commit_message>
Changed Report Tic Tac Toe.docx
</commit_message>
<xml_diff>
--- a/Report Tic Tac Toe.docx
+++ b/Report Tic Tac Toe.docx
@@ -1354,7 +1354,65 @@
           <w:sz w:val="24"/>
           <w:szCs w:val="24"/>
         </w:rPr>
-        <w:t xml:space="preserve">Hundert Prozentige Line Coverage, welche jedoch nur bis neunundneunzig Prozent eingehalten werden konnte. Grund dafür sind in der </w:t>
+        <w:t xml:space="preserve">Hundert Prozentige Line Coverage, welche jedoch nur </w:t>
+      </w:r>
+      <w:r>
+        <w:rPr>
+          <w:rFonts w:cstheme="minorHAnsi"/>
+          <w:sz w:val="24"/>
+          <w:szCs w:val="24"/>
+        </w:rPr>
+        <w:t>mit dem Kommentar</w:t>
+      </w:r>
+      <w:r>
+        <w:rPr>
+          <w:rFonts w:cstheme="minorHAnsi"/>
+          <w:i/>
+          <w:sz w:val="24"/>
+          <w:szCs w:val="24"/>
+        </w:rPr>
+        <w:t xml:space="preserve"> </w:t>
+      </w:r>
+      <w:r>
+        <w:rPr>
+          <w:rFonts w:cstheme="minorHAnsi"/>
+          <w:i/>
+          <w:sz w:val="24"/>
+          <w:szCs w:val="24"/>
+        </w:rPr>
+        <w:t># pragma: no cover</w:t>
+      </w:r>
+      <w:r>
+        <w:rPr>
+          <w:rFonts w:cstheme="minorHAnsi"/>
+          <w:sz w:val="24"/>
+          <w:szCs w:val="24"/>
+        </w:rPr>
+        <w:t xml:space="preserve"> realisierbar war</w:t>
+      </w:r>
+      <w:r>
+        <w:rPr>
+          <w:rFonts w:cstheme="minorHAnsi"/>
+          <w:sz w:val="24"/>
+          <w:szCs w:val="24"/>
+        </w:rPr>
+        <w:t xml:space="preserve">. </w:t>
+      </w:r>
+      <w:r>
+        <w:rPr>
+          <w:rFonts w:cstheme="minorHAnsi"/>
+          <w:sz w:val="24"/>
+          <w:szCs w:val="24"/>
+        </w:rPr>
+        <w:t xml:space="preserve">Durch diesen Kommentar wurde das Line Coverage angewiesen, bestimmten Code zu ignorieren. </w:t>
+      </w:r>
+      <w:r>
+        <w:rPr>
+          <w:rFonts w:cstheme="minorHAnsi"/>
+          <w:sz w:val="24"/>
+          <w:szCs w:val="24"/>
+        </w:rPr>
+        <w:t xml:space="preserve">Grund dafür sind in der </w:t>
       </w:r>
       <w:r>
         <w:rPr>
@@ -1464,7 +1522,31 @@
           <w:sz w:val="24"/>
           <w:szCs w:val="24"/>
         </w:rPr>
-        <w:t>löst dieses Problem jedoch nicht, da beim Testen das Programm nicht gestartet werden soll. Die Line Coverage bleibt also nur auf neunundneunzig Prozent.</w:t>
+        <w:t xml:space="preserve">löst dieses Problem jedoch nicht, da beim Testen das Programm nicht gestartet werden soll. Die Line Coverage bleibt also nur auf </w:t>
+      </w:r>
+      <w:r>
+        <w:rPr>
+          <w:rFonts w:cstheme="minorHAnsi"/>
+          <w:sz w:val="24"/>
+          <w:szCs w:val="24"/>
+        </w:rPr>
+        <w:t>hundert</w:t>
+      </w:r>
+      <w:r>
+        <w:rPr>
+          <w:rFonts w:cstheme="minorHAnsi"/>
+          <w:sz w:val="24"/>
+          <w:szCs w:val="24"/>
+        </w:rPr>
+        <w:t xml:space="preserve"> Prozent</w:t>
+      </w:r>
+      <w:r>
+        <w:rPr>
+          <w:rFonts w:cstheme="minorHAnsi"/>
+          <w:sz w:val="24"/>
+          <w:szCs w:val="24"/>
+        </w:rPr>
+        <w:t>, wenn man diese Zeilen des Programms ignoriert.</w:t>
       </w:r>
     </w:p>
     <w:p>

</xml_diff>